<commit_message>
Added PDF File Of Project
</commit_message>
<xml_diff>
--- a/Report.docx
+++ b/Report.docx
@@ -28,6 +28,56 @@
           <w:szCs w:val="24"/>
         </w:rPr>
         <w:t xml:space="preserve"> Garvit Joshi</w:t>
+      </w:r>
+      <w:r>
+        <w:rPr>
+          <w:rFonts w:ascii="Times New Roman" w:hAnsi="Times New Roman" w:cs="Times New Roman"/>
+          <w:sz w:val="24"/>
+          <w:szCs w:val="24"/>
+        </w:rPr>
+        <w:t xml:space="preserve">                       </w:t>
+      </w:r>
+      <w:r>
+        <w:rPr>
+          <w:rFonts w:ascii="Times New Roman" w:hAnsi="Times New Roman" w:cs="Times New Roman"/>
+          <w:sz w:val="24"/>
+          <w:szCs w:val="24"/>
+        </w:rPr>
+        <w:tab/>
+      </w:r>
+      <w:r>
+        <w:rPr>
+          <w:rFonts w:ascii="Times New Roman" w:hAnsi="Times New Roman" w:cs="Times New Roman"/>
+          <w:sz w:val="24"/>
+          <w:szCs w:val="24"/>
+        </w:rPr>
+        <w:tab/>
+      </w:r>
+      <w:r>
+        <w:rPr>
+          <w:rFonts w:ascii="Times New Roman" w:hAnsi="Times New Roman" w:cs="Times New Roman"/>
+          <w:sz w:val="24"/>
+          <w:szCs w:val="24"/>
+        </w:rPr>
+        <w:tab/>
+      </w:r>
+      <w:r>
+        <w:rPr>
+          <w:rFonts w:ascii="Times New Roman" w:hAnsi="Times New Roman" w:cs="Times New Roman"/>
+          <w:b/>
+          <w:bCs/>
+          <w:sz w:val="24"/>
+          <w:szCs w:val="24"/>
+        </w:rPr>
+        <w:t>Roll No.:</w:t>
+      </w:r>
+      <w:r>
+        <w:rPr>
+          <w:rFonts w:ascii="Times New Roman" w:hAnsi="Times New Roman" w:cs="Times New Roman"/>
+          <w:sz w:val="24"/>
+          <w:szCs w:val="24"/>
+        </w:rPr>
+        <w:t xml:space="preserve"> 51</w:t>
       </w:r>
     </w:p>
     <w:p>
@@ -103,19 +153,8 @@
           <w:sz w:val="24"/>
           <w:szCs w:val="24"/>
         </w:rPr>
-        <w:t xml:space="preserve">; </w:t>
-      </w:r>
-      <w:hyperlink r:id="rId6" w:history="1">
-        <w:r>
-          <w:rPr>
-            <w:rStyle w:val="Hyperlink"/>
-            <w:rFonts w:ascii="Times New Roman" w:hAnsi="Times New Roman" w:cs="Times New Roman"/>
-            <w:sz w:val="24"/>
-            <w:szCs w:val="24"/>
-          </w:rPr>
-          <w:t>garvit.11808472@lpu.in</w:t>
-        </w:r>
-      </w:hyperlink>
+        <w:t>;</w:t>
+      </w:r>
     </w:p>
     <w:p>
       <w:pPr>
@@ -164,7 +203,7 @@
         </w:rPr>
         <w:t xml:space="preserve"> </w:t>
       </w:r>
-      <w:hyperlink r:id="rId7" w:history="1">
+      <w:hyperlink r:id="rId6" w:history="1">
         <w:r>
           <w:rPr>
             <w:rStyle w:val="Hyperlink"/>
@@ -194,7 +233,17 @@
           <w:sz w:val="24"/>
           <w:szCs w:val="24"/>
         </w:rPr>
-        <w:t>Code:</w:t>
+        <w:t>Code</w:t>
+      </w:r>
+      <w:r>
+        <w:rPr>
+          <w:rFonts w:ascii="Times New Roman" w:hAnsi="Times New Roman" w:cs="Times New Roman"/>
+          <w:b/>
+          <w:bCs/>
+          <w:sz w:val="24"/>
+          <w:szCs w:val="24"/>
+        </w:rPr>
+        <w:t xml:space="preserve"> of Question 7:</w:t>
       </w:r>
     </w:p>
     <w:p>
@@ -439,7 +488,27 @@
           <w:szCs w:val="18"/>
           <w:lang w:eastAsia="en-IN"/>
         </w:rPr>
-        <w:t>,min_arrival=INT_MAX,warning=</w:t>
+        <w:t>,min_arrival=</w:t>
+      </w:r>
+      <w:r>
+        <w:rPr>
+          <w:rFonts w:ascii="Consolas" w:eastAsia="Times New Roman" w:hAnsi="Consolas" w:cs="Times New Roman"/>
+          <w:color w:val="D4D4D4"/>
+          <w:sz w:val="18"/>
+          <w:szCs w:val="18"/>
+          <w:lang w:eastAsia="en-IN"/>
+        </w:rPr>
+        <w:t>LONG</w:t>
+      </w:r>
+      <w:r>
+        <w:rPr>
+          <w:rFonts w:ascii="Consolas" w:eastAsia="Times New Roman" w:hAnsi="Consolas" w:cs="Times New Roman"/>
+          <w:color w:val="D4D4D4"/>
+          <w:sz w:val="18"/>
+          <w:szCs w:val="18"/>
+          <w:lang w:eastAsia="en-IN"/>
+        </w:rPr>
+        <w:t>_MAX,warning=</w:t>
       </w:r>
       <w:r>
         <w:rPr>
@@ -12253,21 +12322,8 @@
           <w:szCs w:val="18"/>
           <w:lang w:eastAsia="en-IN"/>
         </w:rPr>
-        <w:t>    Fixed Priority Preemtive Scheduling:Processes are </w:t>
-      </w:r>
-    </w:p>
-    <w:p>
-      <w:pPr>
-        <w:shd w:val="clear" w:color="auto" w:fill="1E1E1E"/>
-        <w:spacing w:after="0" w:line="285" w:lineRule="atLeast"/>
-        <w:rPr>
-          <w:rFonts w:ascii="Consolas" w:eastAsia="Times New Roman" w:hAnsi="Consolas" w:cs="Times New Roman"/>
-          <w:color w:val="D4D4D4"/>
-          <w:sz w:val="18"/>
-          <w:szCs w:val="18"/>
-          <w:lang w:eastAsia="en-IN"/>
-        </w:rPr>
-      </w:pPr>
+        <w:t>    Fixed Priority </w:t>
+      </w:r>
       <w:r>
         <w:rPr>
           <w:rFonts w:ascii="Consolas" w:eastAsia="Times New Roman" w:hAnsi="Consolas" w:cs="Times New Roman"/>
@@ -12276,21 +12332,8 @@
           <w:szCs w:val="18"/>
           <w:lang w:eastAsia="en-IN"/>
         </w:rPr>
-        <w:t>    Executed in the oreder of there priority</w:t>
-      </w:r>
-    </w:p>
-    <w:p>
-      <w:pPr>
-        <w:shd w:val="clear" w:color="auto" w:fill="1E1E1E"/>
-        <w:spacing w:after="0" w:line="285" w:lineRule="atLeast"/>
-        <w:rPr>
-          <w:rFonts w:ascii="Consolas" w:eastAsia="Times New Roman" w:hAnsi="Consolas" w:cs="Times New Roman"/>
-          <w:color w:val="D4D4D4"/>
-          <w:sz w:val="18"/>
-          <w:szCs w:val="18"/>
-          <w:lang w:eastAsia="en-IN"/>
-        </w:rPr>
-      </w:pPr>
+        <w:t>Pre-emptive</w:t>
+      </w:r>
       <w:r>
         <w:rPr>
           <w:rFonts w:ascii="Consolas" w:eastAsia="Times New Roman" w:hAnsi="Consolas" w:cs="Times New Roman"/>
@@ -12299,21 +12342,8 @@
           <w:szCs w:val="18"/>
           <w:lang w:eastAsia="en-IN"/>
         </w:rPr>
-        <w:t>    Less Priority Number=More Priority For That Process</w:t>
-      </w:r>
-    </w:p>
-    <w:p>
-      <w:pPr>
-        <w:shd w:val="clear" w:color="auto" w:fill="1E1E1E"/>
-        <w:spacing w:after="0" w:line="285" w:lineRule="atLeast"/>
-        <w:rPr>
-          <w:rFonts w:ascii="Consolas" w:eastAsia="Times New Roman" w:hAnsi="Consolas" w:cs="Times New Roman"/>
-          <w:color w:val="D4D4D4"/>
-          <w:sz w:val="18"/>
-          <w:szCs w:val="18"/>
-          <w:lang w:eastAsia="en-IN"/>
-        </w:rPr>
-      </w:pPr>
+        <w:t> </w:t>
+      </w:r>
       <w:r>
         <w:rPr>
           <w:rFonts w:ascii="Consolas" w:eastAsia="Times New Roman" w:hAnsi="Consolas" w:cs="Times New Roman"/>
@@ -12322,6 +12352,125 @@
           <w:szCs w:val="18"/>
           <w:lang w:eastAsia="en-IN"/>
         </w:rPr>
+        <w:t>Scheduling: Processes</w:t>
+      </w:r>
+      <w:r>
+        <w:rPr>
+          <w:rFonts w:ascii="Consolas" w:eastAsia="Times New Roman" w:hAnsi="Consolas" w:cs="Times New Roman"/>
+          <w:color w:val="6A9955"/>
+          <w:sz w:val="18"/>
+          <w:szCs w:val="18"/>
+          <w:lang w:eastAsia="en-IN"/>
+        </w:rPr>
+        <w:t> are </w:t>
+      </w:r>
+    </w:p>
+    <w:p>
+      <w:pPr>
+        <w:shd w:val="clear" w:color="auto" w:fill="1E1E1E"/>
+        <w:spacing w:after="0" w:line="285" w:lineRule="atLeast"/>
+        <w:rPr>
+          <w:rFonts w:ascii="Consolas" w:eastAsia="Times New Roman" w:hAnsi="Consolas" w:cs="Times New Roman"/>
+          <w:color w:val="D4D4D4"/>
+          <w:sz w:val="18"/>
+          <w:szCs w:val="18"/>
+          <w:lang w:eastAsia="en-IN"/>
+        </w:rPr>
+      </w:pPr>
+      <w:r>
+        <w:rPr>
+          <w:rFonts w:ascii="Consolas" w:eastAsia="Times New Roman" w:hAnsi="Consolas" w:cs="Times New Roman"/>
+          <w:color w:val="6A9955"/>
+          <w:sz w:val="18"/>
+          <w:szCs w:val="18"/>
+          <w:lang w:eastAsia="en-IN"/>
+        </w:rPr>
+        <w:t>    Executed in the </w:t>
+      </w:r>
+      <w:r>
+        <w:rPr>
+          <w:rFonts w:ascii="Consolas" w:eastAsia="Times New Roman" w:hAnsi="Consolas" w:cs="Times New Roman"/>
+          <w:color w:val="6A9955"/>
+          <w:sz w:val="18"/>
+          <w:szCs w:val="18"/>
+          <w:lang w:eastAsia="en-IN"/>
+        </w:rPr>
+        <w:t>order</w:t>
+      </w:r>
+      <w:r>
+        <w:rPr>
+          <w:rFonts w:ascii="Consolas" w:eastAsia="Times New Roman" w:hAnsi="Consolas" w:cs="Times New Roman"/>
+          <w:color w:val="6A9955"/>
+          <w:sz w:val="18"/>
+          <w:szCs w:val="18"/>
+          <w:lang w:eastAsia="en-IN"/>
+        </w:rPr>
+        <w:t> of there priority</w:t>
+      </w:r>
+    </w:p>
+    <w:p>
+      <w:pPr>
+        <w:shd w:val="clear" w:color="auto" w:fill="1E1E1E"/>
+        <w:spacing w:after="0" w:line="285" w:lineRule="atLeast"/>
+        <w:rPr>
+          <w:rFonts w:ascii="Consolas" w:eastAsia="Times New Roman" w:hAnsi="Consolas" w:cs="Times New Roman"/>
+          <w:color w:val="D4D4D4"/>
+          <w:sz w:val="18"/>
+          <w:szCs w:val="18"/>
+          <w:lang w:eastAsia="en-IN"/>
+        </w:rPr>
+      </w:pPr>
+      <w:r>
+        <w:rPr>
+          <w:rFonts w:ascii="Consolas" w:eastAsia="Times New Roman" w:hAnsi="Consolas" w:cs="Times New Roman"/>
+          <w:color w:val="6A9955"/>
+          <w:sz w:val="18"/>
+          <w:szCs w:val="18"/>
+          <w:lang w:eastAsia="en-IN"/>
+        </w:rPr>
+        <w:t>    Less Priority Number=More Priority </w:t>
+      </w:r>
+      <w:r>
+        <w:rPr>
+          <w:rFonts w:ascii="Consolas" w:eastAsia="Times New Roman" w:hAnsi="Consolas" w:cs="Times New Roman"/>
+          <w:color w:val="6A9955"/>
+          <w:sz w:val="18"/>
+          <w:szCs w:val="18"/>
+          <w:lang w:eastAsia="en-IN"/>
+        </w:rPr>
+        <w:t>for</w:t>
+      </w:r>
+      <w:r>
+        <w:rPr>
+          <w:rFonts w:ascii="Consolas" w:eastAsia="Times New Roman" w:hAnsi="Consolas" w:cs="Times New Roman"/>
+          <w:color w:val="6A9955"/>
+          <w:sz w:val="18"/>
+          <w:szCs w:val="18"/>
+          <w:lang w:eastAsia="en-IN"/>
+        </w:rPr>
+        <w:t> That Process</w:t>
+      </w:r>
+    </w:p>
+    <w:p>
+      <w:pPr>
+        <w:shd w:val="clear" w:color="auto" w:fill="1E1E1E"/>
+        <w:spacing w:after="0" w:line="285" w:lineRule="atLeast"/>
+        <w:rPr>
+          <w:rFonts w:ascii="Consolas" w:eastAsia="Times New Roman" w:hAnsi="Consolas" w:cs="Times New Roman"/>
+          <w:color w:val="D4D4D4"/>
+          <w:sz w:val="18"/>
+          <w:szCs w:val="18"/>
+          <w:lang w:eastAsia="en-IN"/>
+        </w:rPr>
+      </w:pPr>
+      <w:r>
+        <w:rPr>
+          <w:rFonts w:ascii="Consolas" w:eastAsia="Times New Roman" w:hAnsi="Consolas" w:cs="Times New Roman"/>
+          <w:color w:val="6A9955"/>
+          <w:sz w:val="18"/>
+          <w:szCs w:val="18"/>
+          <w:lang w:eastAsia="en-IN"/>
+        </w:rPr>
         <w:t>    */</w:t>
       </w:r>
     </w:p>
@@ -12517,21 +12666,8 @@
           <w:szCs w:val="18"/>
           <w:lang w:eastAsia="en-IN"/>
         </w:rPr>
-        <w:t>        If No Of Processes is One OS we have o just execute</w:t>
-      </w:r>
-    </w:p>
-    <w:p>
-      <w:pPr>
-        <w:shd w:val="clear" w:color="auto" w:fill="1E1E1E"/>
-        <w:spacing w:after="0" w:line="285" w:lineRule="atLeast"/>
-        <w:rPr>
-          <w:rFonts w:ascii="Consolas" w:eastAsia="Times New Roman" w:hAnsi="Consolas" w:cs="Times New Roman"/>
-          <w:color w:val="D4D4D4"/>
-          <w:sz w:val="18"/>
-          <w:szCs w:val="18"/>
-          <w:lang w:eastAsia="en-IN"/>
-        </w:rPr>
-      </w:pPr>
+        <w:t>        If No </w:t>
+      </w:r>
       <w:r>
         <w:rPr>
           <w:rFonts w:ascii="Consolas" w:eastAsia="Times New Roman" w:hAnsi="Consolas" w:cs="Times New Roman"/>
@@ -12540,6 +12676,59 @@
           <w:szCs w:val="18"/>
           <w:lang w:eastAsia="en-IN"/>
         </w:rPr>
+        <w:t>o</w:t>
+      </w:r>
+      <w:r>
+        <w:rPr>
+          <w:rFonts w:ascii="Consolas" w:eastAsia="Times New Roman" w:hAnsi="Consolas" w:cs="Times New Roman"/>
+          <w:color w:val="6A9955"/>
+          <w:sz w:val="18"/>
+          <w:szCs w:val="18"/>
+          <w:lang w:eastAsia="en-IN"/>
+        </w:rPr>
+        <w:t>f Processes is One we have </w:t>
+      </w:r>
+      <w:r>
+        <w:rPr>
+          <w:rFonts w:ascii="Consolas" w:eastAsia="Times New Roman" w:hAnsi="Consolas" w:cs="Times New Roman"/>
+          <w:color w:val="6A9955"/>
+          <w:sz w:val="18"/>
+          <w:szCs w:val="18"/>
+          <w:lang w:eastAsia="en-IN"/>
+        </w:rPr>
+        <w:t>t</w:t>
+      </w:r>
+      <w:r>
+        <w:rPr>
+          <w:rFonts w:ascii="Consolas" w:eastAsia="Times New Roman" w:hAnsi="Consolas" w:cs="Times New Roman"/>
+          <w:color w:val="6A9955"/>
+          <w:sz w:val="18"/>
+          <w:szCs w:val="18"/>
+          <w:lang w:eastAsia="en-IN"/>
+        </w:rPr>
+        <w:t>o just execute</w:t>
+      </w:r>
+    </w:p>
+    <w:p>
+      <w:pPr>
+        <w:shd w:val="clear" w:color="auto" w:fill="1E1E1E"/>
+        <w:spacing w:after="0" w:line="285" w:lineRule="atLeast"/>
+        <w:rPr>
+          <w:rFonts w:ascii="Consolas" w:eastAsia="Times New Roman" w:hAnsi="Consolas" w:cs="Times New Roman"/>
+          <w:color w:val="D4D4D4"/>
+          <w:sz w:val="18"/>
+          <w:szCs w:val="18"/>
+          <w:lang w:eastAsia="en-IN"/>
+        </w:rPr>
+      </w:pPr>
+      <w:r>
+        <w:rPr>
+          <w:rFonts w:ascii="Consolas" w:eastAsia="Times New Roman" w:hAnsi="Consolas" w:cs="Times New Roman"/>
+          <w:color w:val="6A9955"/>
+          <w:sz w:val="18"/>
+          <w:szCs w:val="18"/>
+          <w:lang w:eastAsia="en-IN"/>
+        </w:rPr>
         <w:t>        it in FPPS.</w:t>
       </w:r>
     </w:p>
@@ -13279,7 +13468,27 @@
           <w:szCs w:val="18"/>
           <w:lang w:eastAsia="en-IN"/>
         </w:rPr>
-        <w:t> small_priority=INT_MAX;</w:t>
+        <w:t> small_priority=</w:t>
+      </w:r>
+      <w:r>
+        <w:rPr>
+          <w:rFonts w:ascii="Consolas" w:eastAsia="Times New Roman" w:hAnsi="Consolas" w:cs="Times New Roman"/>
+          <w:color w:val="D4D4D4"/>
+          <w:sz w:val="18"/>
+          <w:szCs w:val="18"/>
+          <w:lang w:eastAsia="en-IN"/>
+        </w:rPr>
+        <w:t>LONG</w:t>
+      </w:r>
+      <w:r>
+        <w:rPr>
+          <w:rFonts w:ascii="Consolas" w:eastAsia="Times New Roman" w:hAnsi="Consolas" w:cs="Times New Roman"/>
+          <w:color w:val="D4D4D4"/>
+          <w:sz w:val="18"/>
+          <w:szCs w:val="18"/>
+          <w:lang w:eastAsia="en-IN"/>
+        </w:rPr>
+        <w:t>_MAX;</w:t>
       </w:r>
     </w:p>
     <w:p>
@@ -14072,21 +14281,8 @@
           <w:szCs w:val="18"/>
           <w:lang w:eastAsia="en-IN"/>
         </w:rPr>
-        <w:t>            Loop Finds Out The Smallest Priority Of The Current</w:t>
-      </w:r>
-    </w:p>
-    <w:p>
-      <w:pPr>
-        <w:shd w:val="clear" w:color="auto" w:fill="1E1E1E"/>
-        <w:spacing w:after="0" w:line="285" w:lineRule="atLeast"/>
-        <w:rPr>
-          <w:rFonts w:ascii="Consolas" w:eastAsia="Times New Roman" w:hAnsi="Consolas" w:cs="Times New Roman"/>
-          <w:color w:val="D4D4D4"/>
-          <w:sz w:val="18"/>
-          <w:szCs w:val="18"/>
-          <w:lang w:eastAsia="en-IN"/>
-        </w:rPr>
-      </w:pPr>
+        <w:t>            Loop Finds Out </w:t>
+      </w:r>
       <w:r>
         <w:rPr>
           <w:rFonts w:ascii="Consolas" w:eastAsia="Times New Roman" w:hAnsi="Consolas" w:cs="Times New Roman"/>
@@ -14095,6 +14291,39 @@
           <w:szCs w:val="18"/>
           <w:lang w:eastAsia="en-IN"/>
         </w:rPr>
+        <w:t>the</w:t>
+      </w:r>
+      <w:r>
+        <w:rPr>
+          <w:rFonts w:ascii="Consolas" w:eastAsia="Times New Roman" w:hAnsi="Consolas" w:cs="Times New Roman"/>
+          <w:color w:val="6A9955"/>
+          <w:sz w:val="18"/>
+          <w:szCs w:val="18"/>
+          <w:lang w:eastAsia="en-IN"/>
+        </w:rPr>
+        <w:t> Smallest Priority Of The Current</w:t>
+      </w:r>
+    </w:p>
+    <w:p>
+      <w:pPr>
+        <w:shd w:val="clear" w:color="auto" w:fill="1E1E1E"/>
+        <w:spacing w:after="0" w:line="285" w:lineRule="atLeast"/>
+        <w:rPr>
+          <w:rFonts w:ascii="Consolas" w:eastAsia="Times New Roman" w:hAnsi="Consolas" w:cs="Times New Roman"/>
+          <w:color w:val="D4D4D4"/>
+          <w:sz w:val="18"/>
+          <w:szCs w:val="18"/>
+          <w:lang w:eastAsia="en-IN"/>
+        </w:rPr>
+      </w:pPr>
+      <w:r>
+        <w:rPr>
+          <w:rFonts w:ascii="Consolas" w:eastAsia="Times New Roman" w:hAnsi="Consolas" w:cs="Times New Roman"/>
+          <w:color w:val="6A9955"/>
+          <w:sz w:val="18"/>
+          <w:szCs w:val="18"/>
+          <w:lang w:eastAsia="en-IN"/>
+        </w:rPr>
         <w:t>            Ready Processes</w:t>
       </w:r>
     </w:p>
@@ -14485,7 +14714,47 @@
           <w:szCs w:val="18"/>
           <w:lang w:eastAsia="en-IN"/>
         </w:rPr>
-        <w:t>        Executes The Process for 1 unit time</w:t>
+        <w:t>        Executes </w:t>
+      </w:r>
+      <w:r>
+        <w:rPr>
+          <w:rFonts w:ascii="Consolas" w:eastAsia="Times New Roman" w:hAnsi="Consolas" w:cs="Times New Roman"/>
+          <w:color w:val="6A9955"/>
+          <w:sz w:val="18"/>
+          <w:szCs w:val="18"/>
+          <w:lang w:eastAsia="en-IN"/>
+        </w:rPr>
+        <w:t>the</w:t>
+      </w:r>
+      <w:r>
+        <w:rPr>
+          <w:rFonts w:ascii="Consolas" w:eastAsia="Times New Roman" w:hAnsi="Consolas" w:cs="Times New Roman"/>
+          <w:color w:val="6A9955"/>
+          <w:sz w:val="18"/>
+          <w:szCs w:val="18"/>
+          <w:lang w:eastAsia="en-IN"/>
+        </w:rPr>
+        <w:t> Process for </w:t>
+      </w:r>
+      <w:r>
+        <w:rPr>
+          <w:rFonts w:ascii="Consolas" w:eastAsia="Times New Roman" w:hAnsi="Consolas" w:cs="Times New Roman"/>
+          <w:color w:val="6A9955"/>
+          <w:sz w:val="18"/>
+          <w:szCs w:val="18"/>
+          <w:lang w:eastAsia="en-IN"/>
+        </w:rPr>
+        <w:t>1-unit</w:t>
+      </w:r>
+      <w:r>
+        <w:rPr>
+          <w:rFonts w:ascii="Consolas" w:eastAsia="Times New Roman" w:hAnsi="Consolas" w:cs="Times New Roman"/>
+          <w:color w:val="6A9955"/>
+          <w:sz w:val="18"/>
+          <w:szCs w:val="18"/>
+          <w:lang w:eastAsia="en-IN"/>
+        </w:rPr>
+        <w:t> time</w:t>
       </w:r>
     </w:p>
     <w:p>
@@ -15983,7 +16252,27 @@
           <w:szCs w:val="18"/>
           <w:lang w:eastAsia="en-IN"/>
         </w:rPr>
-        <w:t>        tells what was the time when the process </w:t>
+        <w:t>        what </w:t>
+      </w:r>
+      <w:r>
+        <w:rPr>
+          <w:rFonts w:ascii="Consolas" w:eastAsia="Times New Roman" w:hAnsi="Consolas" w:cs="Times New Roman"/>
+          <w:color w:val="6A9955"/>
+          <w:sz w:val="18"/>
+          <w:szCs w:val="18"/>
+          <w:lang w:eastAsia="en-IN"/>
+        </w:rPr>
+        <w:t>the time was</w:t>
+      </w:r>
+      <w:r>
+        <w:rPr>
+          <w:rFonts w:ascii="Consolas" w:eastAsia="Times New Roman" w:hAnsi="Consolas" w:cs="Times New Roman"/>
+          <w:color w:val="6A9955"/>
+          <w:sz w:val="18"/>
+          <w:szCs w:val="18"/>
+          <w:lang w:eastAsia="en-IN"/>
+        </w:rPr>
+        <w:t> when the process </w:t>
       </w:r>
     </w:p>
     <w:p>
@@ -19999,21 +20288,8 @@
           <w:szCs w:val="18"/>
           <w:lang w:eastAsia="en-IN"/>
         </w:rPr>
-        <w:t>                        tells what was the time when the process </w:t>
-      </w:r>
-    </w:p>
-    <w:p>
-      <w:pPr>
-        <w:shd w:val="clear" w:color="auto" w:fill="1E1E1E"/>
-        <w:spacing w:after="0" w:line="285" w:lineRule="atLeast"/>
-        <w:rPr>
-          <w:rFonts w:ascii="Consolas" w:eastAsia="Times New Roman" w:hAnsi="Consolas" w:cs="Times New Roman"/>
-          <w:color w:val="D4D4D4"/>
-          <w:sz w:val="18"/>
-          <w:szCs w:val="18"/>
-          <w:lang w:eastAsia="en-IN"/>
-        </w:rPr>
-      </w:pPr>
+        <w:t>                        what </w:t>
+      </w:r>
       <w:r>
         <w:rPr>
           <w:rFonts w:ascii="Consolas" w:eastAsia="Times New Roman" w:hAnsi="Consolas" w:cs="Times New Roman"/>
@@ -20022,6 +20298,39 @@
           <w:szCs w:val="18"/>
           <w:lang w:eastAsia="en-IN"/>
         </w:rPr>
+        <w:t>the time  was</w:t>
+      </w:r>
+      <w:r>
+        <w:rPr>
+          <w:rFonts w:ascii="Consolas" w:eastAsia="Times New Roman" w:hAnsi="Consolas" w:cs="Times New Roman"/>
+          <w:color w:val="6A9955"/>
+          <w:sz w:val="18"/>
+          <w:szCs w:val="18"/>
+          <w:lang w:eastAsia="en-IN"/>
+        </w:rPr>
+        <w:t> when the process </w:t>
+      </w:r>
+    </w:p>
+    <w:p>
+      <w:pPr>
+        <w:shd w:val="clear" w:color="auto" w:fill="1E1E1E"/>
+        <w:spacing w:after="0" w:line="285" w:lineRule="atLeast"/>
+        <w:rPr>
+          <w:rFonts w:ascii="Consolas" w:eastAsia="Times New Roman" w:hAnsi="Consolas" w:cs="Times New Roman"/>
+          <w:color w:val="D4D4D4"/>
+          <w:sz w:val="18"/>
+          <w:szCs w:val="18"/>
+          <w:lang w:eastAsia="en-IN"/>
+        </w:rPr>
+      </w:pPr>
+      <w:r>
+        <w:rPr>
+          <w:rFonts w:ascii="Consolas" w:eastAsia="Times New Roman" w:hAnsi="Consolas" w:cs="Times New Roman"/>
+          <w:color w:val="6A9955"/>
+          <w:sz w:val="18"/>
+          <w:szCs w:val="18"/>
+          <w:lang w:eastAsia="en-IN"/>
+        </w:rPr>
         <w:t>                        was first time executed.</w:t>
       </w:r>
     </w:p>
@@ -20606,7 +20915,27 @@
           <w:szCs w:val="18"/>
           <w:lang w:eastAsia="en-IN"/>
         </w:rPr>
-        <w:t>                        tells what was the time when the process </w:t>
+        <w:t>                        what </w:t>
+      </w:r>
+      <w:r>
+        <w:rPr>
+          <w:rFonts w:ascii="Consolas" w:eastAsia="Times New Roman" w:hAnsi="Consolas" w:cs="Times New Roman"/>
+          <w:color w:val="6A9955"/>
+          <w:sz w:val="18"/>
+          <w:szCs w:val="18"/>
+          <w:lang w:eastAsia="en-IN"/>
+        </w:rPr>
+        <w:t>the time  was</w:t>
+      </w:r>
+      <w:r>
+        <w:rPr>
+          <w:rFonts w:ascii="Consolas" w:eastAsia="Times New Roman" w:hAnsi="Consolas" w:cs="Times New Roman"/>
+          <w:color w:val="6A9955"/>
+          <w:sz w:val="18"/>
+          <w:szCs w:val="18"/>
+          <w:lang w:eastAsia="en-IN"/>
+        </w:rPr>
+        <w:t> when the process </w:t>
       </w:r>
     </w:p>
     <w:p>
@@ -27549,16 +27878,6 @@
         </w:rPr>
         <w:t>7.exit.</w:t>
       </w:r>
-    </w:p>
-    <w:p>
-      <w:pPr>
-        <w:spacing w:line="360" w:lineRule="auto"/>
-        <w:rPr>
-          <w:rFonts w:ascii="Times New Roman" w:hAnsi="Times New Roman" w:cs="Times New Roman"/>
-          <w:sz w:val="24"/>
-          <w:szCs w:val="24"/>
-        </w:rPr>
-      </w:pPr>
     </w:p>
     <w:p>
       <w:pPr>
@@ -31685,16 +32004,6 @@
         <w:spacing w:line="360" w:lineRule="auto"/>
         <w:rPr>
           <w:rFonts w:ascii="Times New Roman" w:hAnsi="Times New Roman" w:cs="Times New Roman"/>
-          <w:sz w:val="24"/>
-          <w:szCs w:val="24"/>
-        </w:rPr>
-      </w:pPr>
-    </w:p>
-    <w:p>
-      <w:pPr>
-        <w:spacing w:line="360" w:lineRule="auto"/>
-        <w:rPr>
-          <w:rFonts w:ascii="Times New Roman" w:hAnsi="Times New Roman" w:cs="Times New Roman"/>
           <w:b/>
           <w:bCs/>
           <w:sz w:val="24"/>
@@ -31726,7 +32035,7 @@
                     <pic:cNvPicPr/>
                   </pic:nvPicPr>
                   <pic:blipFill>
-                    <a:blip r:embed="rId8">
+                    <a:blip r:embed="rId7">
                       <a:extLst>
                         <a:ext uri="{28A0092B-C50C-407E-A947-70E740481C1C}">
                           <a14:useLocalDpi xmlns:a14="http://schemas.microsoft.com/office/drawing/2010/main" val="0"/>
@@ -31752,18 +32061,6 @@
           </wp:inline>
         </w:drawing>
       </w:r>
-    </w:p>
-    <w:p>
-      <w:pPr>
-        <w:spacing w:line="360" w:lineRule="auto"/>
-        <w:rPr>
-          <w:rFonts w:ascii="Times New Roman" w:hAnsi="Times New Roman" w:cs="Times New Roman"/>
-          <w:b/>
-          <w:bCs/>
-          <w:sz w:val="24"/>
-          <w:szCs w:val="24"/>
-        </w:rPr>
-      </w:pPr>
       <w:r>
         <w:rPr>
           <w:rFonts w:ascii="Times New Roman" w:hAnsi="Times New Roman" w:cs="Times New Roman"/>
@@ -32956,28 +33253,8 @@
           <w:szCs w:val="24"/>
         </w:rPr>
         <w:lastRenderedPageBreak/>
-        <w:t xml:space="preserve">All </w:t>
-      </w:r>
-      <w:bookmarkStart w:id="0" w:name="_GoBack"/>
-      <w:bookmarkEnd w:id="0"/>
-      <w:r>
-        <w:rPr>
-          <w:rFonts w:ascii="Times New Roman" w:hAnsi="Times New Roman" w:cs="Times New Roman"/>
-          <w:sz w:val="24"/>
-          <w:szCs w:val="24"/>
-        </w:rPr>
-        <w:t>Process Completed In 29 unit time.</w:t>
-      </w:r>
-    </w:p>
-    <w:p>
-      <w:pPr>
-        <w:spacing w:line="276" w:lineRule="auto"/>
-        <w:rPr>
-          <w:rFonts w:ascii="Times New Roman" w:hAnsi="Times New Roman" w:cs="Times New Roman"/>
-          <w:sz w:val="24"/>
-          <w:szCs w:val="24"/>
-        </w:rPr>
-      </w:pPr>
+        <w:t>All Process Completed In 29 unit time.</w:t>
+      </w:r>
       <w:r>
         <w:rPr>
           <w:rFonts w:ascii="Times New Roman" w:hAnsi="Times New Roman" w:cs="Times New Roman"/>
@@ -33001,7 +33278,7 @@
                     <pic:cNvPicPr/>
                   </pic:nvPicPr>
                   <pic:blipFill>
-                    <a:blip r:embed="rId9">
+                    <a:blip r:embed="rId8">
                       <a:extLst>
                         <a:ext uri="{28A0092B-C50C-407E-A947-70E740481C1C}">
                           <a14:useLocalDpi xmlns:a14="http://schemas.microsoft.com/office/drawing/2010/main" val="0"/>
@@ -33116,32 +33393,94 @@
       <w:r>
         <w:rPr>
           <w:rFonts w:ascii="Times New Roman" w:hAnsi="Times New Roman" w:cs="Times New Roman"/>
-          <w:sz w:val="24"/>
-          <w:szCs w:val="24"/>
-        </w:rPr>
-        <w:t>Yes, There are more then 50 commits in the repository</w:t>
-      </w:r>
-    </w:p>
-    <w:p>
-      <w:pPr>
-        <w:spacing w:line="276" w:lineRule="auto"/>
-        <w:rPr>
-          <w:rFonts w:ascii="Times New Roman" w:hAnsi="Times New Roman" w:cs="Times New Roman"/>
           <w:b/>
           <w:bCs/>
           <w:sz w:val="24"/>
           <w:szCs w:val="24"/>
         </w:rPr>
-      </w:pPr>
-      <w:r>
-        <w:rPr>
-          <w:rFonts w:ascii="Times New Roman" w:hAnsi="Times New Roman" w:cs="Times New Roman"/>
-          <w:sz w:val="24"/>
-          <w:szCs w:val="24"/>
-        </w:rPr>
-        <w:t xml:space="preserve">Git-Hub Link: </w:t>
-      </w:r>
-      <w:hyperlink r:id="rId10" w:history="1">
+        <w:t>Answers 8:</w:t>
+      </w:r>
+      <w:r>
+        <w:rPr>
+          <w:rFonts w:ascii="Times New Roman" w:hAnsi="Times New Roman" w:cs="Times New Roman"/>
+          <w:sz w:val="24"/>
+          <w:szCs w:val="24"/>
+        </w:rPr>
+        <w:t xml:space="preserve"> </w:t>
+      </w:r>
+      <w:r>
+        <w:rPr>
+          <w:rFonts w:ascii="Times New Roman" w:hAnsi="Times New Roman" w:cs="Times New Roman"/>
+          <w:sz w:val="24"/>
+          <w:szCs w:val="24"/>
+        </w:rPr>
+        <w:t xml:space="preserve">Yes, </w:t>
+      </w:r>
+      <w:r>
+        <w:rPr>
+          <w:rFonts w:ascii="Times New Roman" w:hAnsi="Times New Roman" w:cs="Times New Roman"/>
+          <w:sz w:val="24"/>
+          <w:szCs w:val="24"/>
+        </w:rPr>
+        <w:t>there</w:t>
+      </w:r>
+      <w:r>
+        <w:rPr>
+          <w:rFonts w:ascii="Times New Roman" w:hAnsi="Times New Roman" w:cs="Times New Roman"/>
+          <w:sz w:val="24"/>
+          <w:szCs w:val="24"/>
+        </w:rPr>
+        <w:t xml:space="preserve"> are more </w:t>
+      </w:r>
+      <w:r>
+        <w:rPr>
+          <w:rFonts w:ascii="Times New Roman" w:hAnsi="Times New Roman" w:cs="Times New Roman"/>
+          <w:sz w:val="24"/>
+          <w:szCs w:val="24"/>
+        </w:rPr>
+        <w:t>than</w:t>
+      </w:r>
+      <w:r>
+        <w:rPr>
+          <w:rFonts w:ascii="Times New Roman" w:hAnsi="Times New Roman" w:cs="Times New Roman"/>
+          <w:sz w:val="24"/>
+          <w:szCs w:val="24"/>
+        </w:rPr>
+        <w:t xml:space="preserve"> 50 commits in the repository</w:t>
+      </w:r>
+    </w:p>
+    <w:p>
+      <w:pPr>
+        <w:spacing w:line="276" w:lineRule="auto"/>
+        <w:rPr>
+          <w:rFonts w:ascii="Times New Roman" w:hAnsi="Times New Roman" w:cs="Times New Roman"/>
+          <w:b/>
+          <w:bCs/>
+          <w:sz w:val="24"/>
+          <w:szCs w:val="24"/>
+        </w:rPr>
+      </w:pPr>
+      <w:bookmarkStart w:id="0" w:name="_GoBack"/>
+      <w:bookmarkEnd w:id="0"/>
+      <w:r>
+        <w:rPr>
+          <w:rFonts w:ascii="Times New Roman" w:hAnsi="Times New Roman" w:cs="Times New Roman"/>
+          <w:b/>
+          <w:bCs/>
+          <w:sz w:val="24"/>
+          <w:szCs w:val="24"/>
+        </w:rPr>
+        <w:t>GitHub Link:</w:t>
+      </w:r>
+      <w:r>
+        <w:rPr>
+          <w:rFonts w:ascii="Times New Roman" w:hAnsi="Times New Roman" w:cs="Times New Roman"/>
+          <w:sz w:val="24"/>
+          <w:szCs w:val="24"/>
+        </w:rPr>
+        <w:t xml:space="preserve"> </w:t>
+      </w:r>
+      <w:hyperlink r:id="rId9" w:history="1">
         <w:r>
           <w:rPr>
             <w:rStyle w:val="Hyperlink"/>
@@ -33524,7 +33863,7 @@
     <w:lsdException w:name="Closing" w:semiHidden="1" w:unhideWhenUsed="1"/>
     <w:lsdException w:name="Signature" w:semiHidden="1" w:unhideWhenUsed="1"/>
     <w:lsdException w:name="Default Paragraph Font" w:semiHidden="1" w:uiPriority="1" w:unhideWhenUsed="1"/>
-    <w:lsdException w:name="Body Text" w:semiHidden="1" w:unhideWhenUsed="1"/>
+    <w:lsdException w:name="Body Text" w:semiHidden="1" w:uiPriority="1" w:unhideWhenUsed="1" w:qFormat="1"/>
     <w:lsdException w:name="Body Text Indent" w:semiHidden="1" w:unhideWhenUsed="1"/>
     <w:lsdException w:name="List Continue" w:semiHidden="1" w:unhideWhenUsed="1"/>
     <w:lsdException w:name="List Continue 2" w:semiHidden="1" w:unhideWhenUsed="1"/>
@@ -33945,6 +34284,40 @@
       </w:tblBorders>
     </w:tblPr>
   </w:style>
+  <w:style w:type="paragraph" w:styleId="BodyText">
+    <w:name w:val="Body Text"/>
+    <w:basedOn w:val="Normal"/>
+    <w:link w:val="BodyTextChar"/>
+    <w:uiPriority w:val="1"/>
+    <w:qFormat/>
+    <w:rsid w:val="00E8468F"/>
+    <w:pPr>
+      <w:widowControl w:val="0"/>
+      <w:autoSpaceDE w:val="0"/>
+      <w:autoSpaceDN w:val="0"/>
+      <w:spacing w:after="0" w:line="240" w:lineRule="auto"/>
+      <w:ind w:left="300"/>
+    </w:pPr>
+    <w:rPr>
+      <w:rFonts w:ascii="Times New Roman" w:eastAsia="Times New Roman" w:hAnsi="Times New Roman" w:cs="Times New Roman"/>
+      <w:sz w:val="24"/>
+      <w:szCs w:val="24"/>
+      <w:lang w:val="en-US" w:bidi="en-US"/>
+    </w:rPr>
+  </w:style>
+  <w:style w:type="character" w:customStyle="1" w:styleId="BodyTextChar">
+    <w:name w:val="Body Text Char"/>
+    <w:basedOn w:val="DefaultParagraphFont"/>
+    <w:link w:val="BodyText"/>
+    <w:uiPriority w:val="1"/>
+    <w:rsid w:val="00E8468F"/>
+    <w:rPr>
+      <w:rFonts w:ascii="Times New Roman" w:eastAsia="Times New Roman" w:hAnsi="Times New Roman" w:cs="Times New Roman"/>
+      <w:sz w:val="24"/>
+      <w:szCs w:val="24"/>
+      <w:lang w:val="en-US" w:bidi="en-US"/>
+    </w:rPr>
+  </w:style>
 </w:styles>
 </file>
 

</xml_diff>

<commit_message>
Changed Word File And PDf
</commit_message>
<xml_diff>
--- a/Report.docx
+++ b/Report.docx
@@ -28933,7 +28933,25 @@
           <w:sz w:val="24"/>
           <w:szCs w:val="24"/>
         </w:rPr>
-        <w:t>hen Arrival time Is Gives Less Then 0</w:t>
+        <w:t>hen Arrival time Is Give</w:t>
+      </w:r>
+      <w:r>
+        <w:rPr>
+          <w:rFonts w:ascii="Times New Roman" w:hAnsi="Times New Roman" w:cs="Times New Roman"/>
+          <w:sz w:val="24"/>
+          <w:szCs w:val="24"/>
+        </w:rPr>
+        <w:t>n</w:t>
+      </w:r>
+      <w:bookmarkStart w:id="0" w:name="_GoBack"/>
+      <w:bookmarkEnd w:id="0"/>
+      <w:r>
+        <w:rPr>
+          <w:rFonts w:ascii="Times New Roman" w:hAnsi="Times New Roman" w:cs="Times New Roman"/>
+          <w:sz w:val="24"/>
+          <w:szCs w:val="24"/>
+        </w:rPr>
+        <w:t xml:space="preserve"> Less Then 0</w:t>
       </w:r>
       <w:r>
         <w:rPr>
@@ -33460,8 +33478,6 @@
           <w:szCs w:val="24"/>
         </w:rPr>
       </w:pPr>
-      <w:bookmarkStart w:id="0" w:name="_GoBack"/>
-      <w:bookmarkEnd w:id="0"/>
       <w:r>
         <w:rPr>
           <w:rFonts w:ascii="Times New Roman" w:hAnsi="Times New Roman" w:cs="Times New Roman"/>

</xml_diff>